<commit_message>
Updated the comments Glenn suggested
</commit_message>
<xml_diff>
--- a/Deliverable #3 - Gardening Group.docx
+++ b/Deliverable #3 - Gardening Group.docx
@@ -142,7 +142,6 @@
           <w:shd w:val="clear" w:color="auto" w:fill="FFFFFF"/>
         </w:rPr>
       </w:pPr>
-      <w:proofErr w:type="spellStart"/>
       <w:r>
         <w:rPr>
           <w:rFonts w:cstheme="minorHAnsi"/>
@@ -151,18 +150,7 @@
           <w:szCs w:val="24"/>
           <w:shd w:val="clear" w:color="auto" w:fill="FFFFFF"/>
         </w:rPr>
-        <w:t>Wenchao</w:t>
-      </w:r>
-      <w:proofErr w:type="spellEnd"/>
-      <w:r>
-        <w:rPr>
-          <w:rFonts w:cstheme="minorHAnsi"/>
-          <w:color w:val="333333"/>
-          <w:sz w:val="24"/>
-          <w:szCs w:val="24"/>
-          <w:shd w:val="clear" w:color="auto" w:fill="FFFFFF"/>
-        </w:rPr>
-        <w:t xml:space="preserve"> Wang</w:t>
+        <w:t>Wenchao Wang</w:t>
       </w:r>
       <w:r>
         <w:rPr>
@@ -227,7 +215,6 @@
           <w:shd w:val="clear" w:color="auto" w:fill="FFFFFF"/>
         </w:rPr>
       </w:pPr>
-      <w:proofErr w:type="spellStart"/>
       <w:r>
         <w:rPr>
           <w:rFonts w:cstheme="minorHAnsi"/>
@@ -236,40 +223,7 @@
           <w:szCs w:val="24"/>
           <w:shd w:val="clear" w:color="auto" w:fill="FFFFFF"/>
         </w:rPr>
-        <w:t>Muneeb</w:t>
-      </w:r>
-      <w:proofErr w:type="spellEnd"/>
-      <w:r>
-        <w:rPr>
-          <w:rFonts w:cstheme="minorHAnsi"/>
-          <w:color w:val="333333"/>
-          <w:sz w:val="24"/>
-          <w:szCs w:val="24"/>
-          <w:shd w:val="clear" w:color="auto" w:fill="FFFFFF"/>
-        </w:rPr>
-        <w:t xml:space="preserve"> </w:t>
-      </w:r>
-      <w:proofErr w:type="spellStart"/>
-      <w:r>
-        <w:rPr>
-          <w:rFonts w:cstheme="minorHAnsi"/>
-          <w:color w:val="333333"/>
-          <w:sz w:val="24"/>
-          <w:szCs w:val="24"/>
-          <w:shd w:val="clear" w:color="auto" w:fill="FFFFFF"/>
-        </w:rPr>
-        <w:t>Alvi</w:t>
-      </w:r>
-      <w:proofErr w:type="spellEnd"/>
-      <w:r>
-        <w:rPr>
-          <w:rFonts w:cstheme="minorHAnsi"/>
-          <w:color w:val="333333"/>
-          <w:sz w:val="24"/>
-          <w:szCs w:val="24"/>
-          <w:shd w:val="clear" w:color="auto" w:fill="FFFFFF"/>
-        </w:rPr>
-        <w:t xml:space="preserve"> - Software Developer</w:t>
+        <w:t>Muneeb Alvi - Software Developer</w:t>
       </w:r>
     </w:p>
     <w:p>
@@ -713,7 +667,87 @@
           <w:sz w:val="24"/>
           <w:szCs w:val="24"/>
         </w:rPr>
-        <w:t xml:space="preserve">ing, or removing plants. What should be displayed and how? In this case after much discussion we decided to include the persistent two-panel design we had rejected for the general garden view. There are a lot of moving parts in the add/edit/remove mode. Expecting the user to </w:t>
+        <w:t>ing, or removing plants. What should be displayed and how? In this case after much discussion we decided to</w:t>
+      </w:r>
+      <w:r>
+        <w:rPr>
+          <w:rFonts w:cstheme="minorHAnsi"/>
+          <w:sz w:val="24"/>
+          <w:szCs w:val="24"/>
+        </w:rPr>
+        <w:t xml:space="preserve"> use</w:t>
+      </w:r>
+      <w:r>
+        <w:rPr>
+          <w:rFonts w:cstheme="minorHAnsi"/>
+          <w:sz w:val="24"/>
+          <w:szCs w:val="24"/>
+        </w:rPr>
+        <w:t xml:space="preserve"> </w:t>
+      </w:r>
+      <w:r>
+        <w:rPr>
+          <w:rFonts w:cstheme="minorHAnsi"/>
+          <w:sz w:val="24"/>
+          <w:szCs w:val="24"/>
+        </w:rPr>
+        <w:t xml:space="preserve">a </w:t>
+      </w:r>
+      <w:r>
+        <w:rPr>
+          <w:rFonts w:cstheme="minorHAnsi"/>
+          <w:sz w:val="24"/>
+          <w:szCs w:val="24"/>
+        </w:rPr>
+        <w:t>two-panel design</w:t>
+      </w:r>
+      <w:r>
+        <w:rPr>
+          <w:rFonts w:cstheme="minorHAnsi"/>
+          <w:sz w:val="24"/>
+          <w:szCs w:val="24"/>
+        </w:rPr>
+        <w:t xml:space="preserve"> similar to the one</w:t>
+      </w:r>
+      <w:r>
+        <w:rPr>
+          <w:rFonts w:cstheme="minorHAnsi"/>
+          <w:sz w:val="24"/>
+          <w:szCs w:val="24"/>
+        </w:rPr>
+        <w:t xml:space="preserve"> we had rejected for the general garden view.</w:t>
+      </w:r>
+      <w:r>
+        <w:rPr>
+          <w:rFonts w:cstheme="minorHAnsi"/>
+          <w:sz w:val="24"/>
+          <w:szCs w:val="24"/>
+        </w:rPr>
+        <w:t xml:space="preserve"> </w:t>
+      </w:r>
+      <w:r>
+        <w:rPr>
+          <w:rFonts w:cstheme="minorHAnsi"/>
+          <w:sz w:val="24"/>
+          <w:szCs w:val="24"/>
+        </w:rPr>
+        <w:t xml:space="preserve">A panel in this mode improves the user experience. </w:t>
+      </w:r>
+      <w:r>
+        <w:rPr>
+          <w:rFonts w:cstheme="minorHAnsi"/>
+          <w:sz w:val="24"/>
+          <w:szCs w:val="24"/>
+        </w:rPr>
+        <w:t>There are a lot of moving parts in the add/edit/remove mode. Expecting the user to realize the menu bar options had changed</w:t>
+      </w:r>
+      <w:r>
+        <w:rPr>
+          <w:rFonts w:cstheme="minorHAnsi"/>
+          <w:sz w:val="24"/>
+          <w:szCs w:val="24"/>
+        </w:rPr>
+        <w:t xml:space="preserve"> to </w:t>
       </w:r>
       <w:r>
         <w:rPr>
@@ -722,7 +756,49 @@
           <w:szCs w:val="24"/>
         </w:rPr>
         <w:lastRenderedPageBreak/>
-        <w:t>realize the menu bar options had changed was an unreasonable belief. Our new design required less clicks and less thought.</w:t>
+        <w:t>contain the desired buttons and data</w:t>
+      </w:r>
+      <w:r>
+        <w:rPr>
+          <w:rFonts w:cstheme="minorHAnsi"/>
+          <w:sz w:val="24"/>
+          <w:szCs w:val="24"/>
+        </w:rPr>
+        <w:t xml:space="preserve"> was an unreasonable belief. </w:t>
+      </w:r>
+      <w:r>
+        <w:rPr>
+          <w:rFonts w:cstheme="minorHAnsi"/>
+          <w:sz w:val="24"/>
+          <w:szCs w:val="24"/>
+        </w:rPr>
+        <w:t>Showing the items on a temporary side panel seemed like the lesser of two evils</w:t>
+      </w:r>
+      <w:bookmarkStart w:id="0" w:name="_GoBack"/>
+      <w:bookmarkEnd w:id="0"/>
+      <w:r>
+        <w:rPr>
+          <w:rFonts w:cstheme="minorHAnsi"/>
+          <w:sz w:val="24"/>
+          <w:szCs w:val="24"/>
+        </w:rPr>
+        <w:t xml:space="preserve">. </w:t>
+      </w:r>
+      <w:r>
+        <w:rPr>
+          <w:rFonts w:cstheme="minorHAnsi"/>
+          <w:sz w:val="24"/>
+          <w:szCs w:val="24"/>
+        </w:rPr>
+        <w:t>Our new design required less clicks and less thought.</w:t>
+      </w:r>
+      <w:r>
+        <w:rPr>
+          <w:rFonts w:cstheme="minorHAnsi"/>
+          <w:sz w:val="24"/>
+          <w:szCs w:val="24"/>
+        </w:rPr>
+        <w:t xml:space="preserve"> </w:t>
       </w:r>
     </w:p>
     <w:p>
@@ -781,25 +857,7 @@
           <w:sz w:val="24"/>
           <w:szCs w:val="24"/>
         </w:rPr>
-        <w:t xml:space="preserve"> user interface, it has taken longer than projected. This is no fault of any </w:t>
-      </w:r>
-      <w:proofErr w:type="gramStart"/>
-      <w:r>
-        <w:rPr>
-          <w:rFonts w:cstheme="minorHAnsi"/>
-          <w:sz w:val="24"/>
-          <w:szCs w:val="24"/>
-        </w:rPr>
-        <w:t>coder,</w:t>
-      </w:r>
-      <w:proofErr w:type="gramEnd"/>
-      <w:r>
-        <w:rPr>
-          <w:rFonts w:cstheme="minorHAnsi"/>
-          <w:sz w:val="24"/>
-          <w:szCs w:val="24"/>
-        </w:rPr>
-        <w:t xml:space="preserve"> rather it is the nature of working on a new platform. Our garden bed UI programmer ambitiously accepted ten user stories related to this feature. Upon the completion of sprint three, not one of these user stories were completed. Many will be completed early in sprint four, but the scope of our goals for sprint three was simply too large. </w:t>
+        <w:t xml:space="preserve"> user interface, it has taken longer than projected. This is no fault of any coder, rather it is the nature of working on a new platform. Our garden bed UI programmer ambitiously accepted ten user stories related to this feature. Upon the completion of sprint three, not one of these user stories were completed. Many will be completed early in sprint four, but the scope of our goals for sprint three was simply too large. </w:t>
       </w:r>
     </w:p>
     <w:p>
@@ -951,7 +1009,7 @@
           <w:sz w:val="24"/>
           <w:szCs w:val="24"/>
         </w:rPr>
-        <w:t>for me</w:t>
+        <w:t>for me. I was told that I</w:t>
       </w:r>
       <w:r>
         <w:rPr>
@@ -960,7 +1018,7 @@
           <w:sz w:val="24"/>
           <w:szCs w:val="24"/>
         </w:rPr>
-        <w:t>.</w:t>
+        <w:t xml:space="preserve"> needed more com</w:t>
       </w:r>
       <w:r>
         <w:rPr>
@@ -969,7 +1027,7 @@
           <w:sz w:val="24"/>
           <w:szCs w:val="24"/>
         </w:rPr>
-        <w:t xml:space="preserve"> </w:t>
+        <w:t xml:space="preserve">ments and tests, </w:t>
       </w:r>
       <w:r>
         <w:rPr>
@@ -978,7 +1036,7 @@
           <w:sz w:val="24"/>
           <w:szCs w:val="24"/>
         </w:rPr>
-        <w:t>I</w:t>
+        <w:t>enabling me to expediently add them. The new tests and clarity</w:t>
       </w:r>
       <w:r>
         <w:rPr>
@@ -987,54 +1045,7 @@
           <w:sz w:val="24"/>
           <w:szCs w:val="24"/>
         </w:rPr>
-        <w:t xml:space="preserve"> was told that I</w:t>
-      </w:r>
-      <w:r>
-        <w:rPr>
-          <w:rFonts w:cstheme="minorHAnsi"/>
-          <w:color w:val="262626"/>
-          <w:sz w:val="24"/>
-          <w:szCs w:val="24"/>
-        </w:rPr>
-        <w:t xml:space="preserve"> needed more com</w:t>
-      </w:r>
-      <w:r>
-        <w:rPr>
-          <w:rFonts w:cstheme="minorHAnsi"/>
-          <w:color w:val="262626"/>
-          <w:sz w:val="24"/>
-          <w:szCs w:val="24"/>
-        </w:rPr>
-        <w:t xml:space="preserve">ments and tests, </w:t>
-      </w:r>
-      <w:r>
-        <w:rPr>
-          <w:rFonts w:cstheme="minorHAnsi"/>
-          <w:color w:val="262626"/>
-          <w:sz w:val="24"/>
-          <w:szCs w:val="24"/>
-        </w:rPr>
-        <w:t>enabling me to expediently add them. The new tests and clarity</w:t>
-      </w:r>
-      <w:r>
-        <w:rPr>
-          <w:rFonts w:cstheme="minorHAnsi"/>
-          <w:color w:val="262626"/>
-          <w:sz w:val="24"/>
-          <w:szCs w:val="24"/>
-        </w:rPr>
-        <w:t xml:space="preserve"> </w:t>
-      </w:r>
-      <w:bookmarkStart w:id="0" w:name="_GoBack"/>
-      <w:bookmarkEnd w:id="0"/>
-      <w:r>
-        <w:rPr>
-          <w:rFonts w:cstheme="minorHAnsi"/>
-          <w:color w:val="262626"/>
-          <w:sz w:val="24"/>
-          <w:szCs w:val="24"/>
-        </w:rPr>
-        <w:t>allowed me to find a few bugs in the process. I also enjoyed looking at other team members' code to ensure that everyone was at the same stan</w:t>
+        <w:t xml:space="preserve"> allowed me to find a few bugs in the process. I also enjoyed looking at other team members' code to ensure that everyone was at the same stan</w:t>
       </w:r>
       <w:r>
         <w:rPr>
@@ -1200,7 +1211,6 @@
         </w:rPr>
         <w:t xml:space="preserve"> </w:t>
       </w:r>
-      <w:proofErr w:type="spellStart"/>
       <w:r>
         <w:rPr>
           <w:rFonts w:cstheme="minorHAnsi"/>
@@ -1209,31 +1219,8 @@
           <w:szCs w:val="24"/>
           <w:shd w:val="clear" w:color="auto" w:fill="FFFFFF"/>
         </w:rPr>
-        <w:t>Muneeb</w:t>
-      </w:r>
-      <w:proofErr w:type="spellEnd"/>
-      <w:r>
-        <w:rPr>
-          <w:rFonts w:cstheme="minorHAnsi"/>
-          <w:color w:val="333333"/>
-          <w:sz w:val="24"/>
-          <w:szCs w:val="24"/>
-          <w:shd w:val="clear" w:color="auto" w:fill="FFFFFF"/>
-        </w:rPr>
-        <w:t xml:space="preserve"> </w:t>
-      </w:r>
-      <w:proofErr w:type="spellStart"/>
-      <w:r>
-        <w:rPr>
-          <w:rFonts w:cstheme="minorHAnsi"/>
-          <w:color w:val="333333"/>
-          <w:sz w:val="24"/>
-          <w:szCs w:val="24"/>
-          <w:shd w:val="clear" w:color="auto" w:fill="FFFFFF"/>
-        </w:rPr>
-        <w:t>Alvi</w:t>
-      </w:r>
-      <w:proofErr w:type="spellEnd"/>
+        <w:t>Muneeb Alvi</w:t>
+      </w:r>
     </w:p>
     <w:p>
       <w:pPr>
@@ -1310,17 +1297,7 @@
           <w:szCs w:val="24"/>
           <w:shd w:val="clear" w:color="auto" w:fill="FFFFFF"/>
         </w:rPr>
-        <w:t xml:space="preserve"> </w:t>
-      </w:r>
-      <w:r>
-        <w:rPr>
-          <w:rFonts w:cstheme="minorHAnsi"/>
-          <w:color w:val="333333"/>
-          <w:sz w:val="24"/>
-          <w:szCs w:val="24"/>
-          <w:shd w:val="clear" w:color="auto" w:fill="FFFFFF"/>
-        </w:rPr>
-        <w:t>Joseph Podnar</w:t>
+        <w:t xml:space="preserve"> Joseph Podnar</w:t>
       </w:r>
       <w:r>
         <w:rPr>
@@ -1389,7 +1366,25 @@
           <w:sz w:val="24"/>
           <w:szCs w:val="24"/>
         </w:rPr>
-        <w:t xml:space="preserve">I performed code reviews for at least two pull requests this sprint, and I must say that I rather enjoyed them. When you are looking at someone else's code and not your own, you see </w:t>
+        <w:t>I perform</w:t>
+      </w:r>
+      <w:r>
+        <w:rPr>
+          <w:rFonts w:eastAsia="Times New Roman" w:cstheme="minorHAnsi"/>
+          <w:color w:val="000000"/>
+          <w:sz w:val="24"/>
+          <w:szCs w:val="24"/>
+        </w:rPr>
+        <w:t>ed code reviews for several</w:t>
+      </w:r>
+      <w:r>
+        <w:rPr>
+          <w:rFonts w:eastAsia="Times New Roman" w:cstheme="minorHAnsi"/>
+          <w:color w:val="000000"/>
+          <w:sz w:val="24"/>
+          <w:szCs w:val="24"/>
+        </w:rPr>
+        <w:t xml:space="preserve"> pull requests this sprint, and I must say that I rather enjoyed them. When you are looking at someone else's code and not your own, you see </w:t>
       </w:r>
       <w:r>
         <w:rPr>
@@ -1687,27 +1682,7 @@
           <w:sz w:val="24"/>
           <w:szCs w:val="24"/>
         </w:rPr>
-        <w:t xml:space="preserve">ember, </w:t>
-      </w:r>
-      <w:proofErr w:type="spellStart"/>
-      <w:r>
-        <w:rPr>
-          <w:rFonts w:cstheme="minorHAnsi"/>
-          <w:color w:val="000000"/>
-          <w:sz w:val="24"/>
-          <w:szCs w:val="24"/>
-        </w:rPr>
-        <w:t>Wenchao</w:t>
-      </w:r>
-      <w:proofErr w:type="spellEnd"/>
-      <w:r>
-        <w:rPr>
-          <w:rFonts w:cstheme="minorHAnsi"/>
-          <w:color w:val="000000"/>
-          <w:sz w:val="24"/>
-          <w:szCs w:val="24"/>
-        </w:rPr>
-        <w:t>, review all PRs. The improvements to code quality came at a</w:t>
+        <w:t>ember, Wenchao, review all PRs. The improvements to code quality came at a</w:t>
       </w:r>
       <w:r>
         <w:rPr>
@@ -1877,23 +1852,7 @@
     </w:p>
     <w:p>
       <w:r>
-        <w:t xml:space="preserve">I want to see the </w:t>
-      </w:r>
-      <w:proofErr w:type="spellStart"/>
-      <w:r>
-        <w:t>Specicies</w:t>
-      </w:r>
-      <w:proofErr w:type="spellEnd"/>
-      <w:r>
-        <w:t xml:space="preserve"> dialog display when I click a species from the </w:t>
-      </w:r>
-      <w:proofErr w:type="spellStart"/>
-      <w:r>
-        <w:t>ViewSpecies</w:t>
-      </w:r>
-      <w:proofErr w:type="spellEnd"/>
-      <w:r>
-        <w:t xml:space="preserve"> activity</w:t>
+        <w:t>I want to see the Specicies dialog display when I click a species from the ViewSpecies activity</w:t>
       </w:r>
     </w:p>
     <w:p>
@@ -1907,19 +1866,11 @@
           <w:rFonts w:cstheme="minorHAnsi"/>
         </w:rPr>
       </w:pPr>
-      <w:proofErr w:type="spellStart"/>
-      <w:r>
-        <w:rPr>
-          <w:rFonts w:cstheme="minorHAnsi"/>
-        </w:rPr>
-        <w:t>Diffculty</w:t>
-      </w:r>
-      <w:proofErr w:type="spellEnd"/>
-      <w:r>
-        <w:rPr>
-          <w:rFonts w:cstheme="minorHAnsi"/>
-        </w:rPr>
-        <w:t>: 16</w:t>
+      <w:r>
+        <w:rPr>
+          <w:rFonts w:cstheme="minorHAnsi"/>
+        </w:rPr>
+        <w:t>Diffculty: 16</w:t>
       </w:r>
     </w:p>
     <w:p>
@@ -1936,26 +1887,12 @@
     </w:p>
     <w:p>
       <w:r>
-        <w:t xml:space="preserve">I want a Species dialog </w:t>
-      </w:r>
-      <w:r>
-        <w:t>back</w:t>
-      </w:r>
-      <w:r>
-        <w:t xml:space="preserve"> button</w:t>
-      </w:r>
-    </w:p>
-    <w:p>
-      <w:r>
-        <w:t xml:space="preserve">So I can go back to the </w:t>
-      </w:r>
-      <w:proofErr w:type="spellStart"/>
-      <w:r>
-        <w:t>ViewSpecies</w:t>
-      </w:r>
-      <w:proofErr w:type="spellEnd"/>
-      <w:r>
-        <w:t xml:space="preserve"> activity without changing anything</w:t>
+        <w:t>I want a Species dialog back button</w:t>
+      </w:r>
+    </w:p>
+    <w:p>
+      <w:r>
+        <w:t>So I can go back to the ViewSpecies activity without changing anything</w:t>
       </w:r>
     </w:p>
     <w:p>
@@ -1976,22 +1913,12 @@
     </w:p>
     <w:p>
       <w:r>
-        <w:t xml:space="preserve">So that I can delete the currently </w:t>
-      </w:r>
-      <w:proofErr w:type="gramStart"/>
-      <w:r>
-        <w:t>selected  species</w:t>
-      </w:r>
-      <w:proofErr w:type="gramEnd"/>
-    </w:p>
-    <w:p>
-      <w:proofErr w:type="spellStart"/>
-      <w:r>
-        <w:t>Diffculty</w:t>
-      </w:r>
-      <w:proofErr w:type="spellEnd"/>
-      <w:r>
-        <w:t>: 4</w:t>
+        <w:t>So that I can delete the currently selected  species</w:t>
+      </w:r>
+    </w:p>
+    <w:p>
+      <w:r>
+        <w:t>Diffculty: 4</w:t>
       </w:r>
     </w:p>
     <w:p/>
@@ -2471,33 +2398,7 @@
         <w:rPr>
           <w:color w:val="000000" w:themeColor="text1"/>
         </w:rPr>
-        <w:t xml:space="preserve">Our </w:t>
-      </w:r>
-      <w:r>
-        <w:rPr>
-          <w:color w:val="000000" w:themeColor="text1"/>
-        </w:rPr>
-        <w:t>client uses a Samsung Tab 4</w:t>
-      </w:r>
-      <w:proofErr w:type="gramStart"/>
-      <w:r>
-        <w:rPr>
-          <w:color w:val="000000" w:themeColor="text1"/>
-        </w:rPr>
-        <w:t xml:space="preserve">, </w:t>
-      </w:r>
-      <w:r>
-        <w:rPr>
-          <w:color w:val="000000" w:themeColor="text1"/>
-        </w:rPr>
-        <w:t xml:space="preserve"> so</w:t>
-      </w:r>
-      <w:proofErr w:type="gramEnd"/>
-      <w:r>
-        <w:rPr>
-          <w:color w:val="000000" w:themeColor="text1"/>
-        </w:rPr>
-        <w:t xml:space="preserve"> the specs are as close as the actual device. As for this sprint, the app only has to run on this device with no significant defects. SD card is required to test storage functionalities of the app.</w:t>
+        <w:t>Our client uses a Samsung Tab 4,  so the specs are as close as the actual device. As for this sprint, the app only has to run on this device with no significant defects. SD card is required to test storage functionalities of the app.</w:t>
       </w:r>
     </w:p>
     <w:p>
@@ -2654,16 +2555,8 @@
         <w:rPr>
           <w:color w:val="000000" w:themeColor="text1"/>
         </w:rPr>
-        <w:t xml:space="preserve">: Found by code review. App ops (available on many custom ROMs and rumored for future versions of stock android) revoking permissions from this app will cause it to fail every time. This defect cannot be reproduced on stock Android. It can be reproduced on emulator by not setting an SD card. This is low priority because it is not needed at the moment. </w:t>
-      </w:r>
-      <w:proofErr w:type="gramStart"/>
-      <w:r>
-        <w:rPr>
-          <w:color w:val="000000" w:themeColor="text1"/>
-        </w:rPr>
-        <w:t>YAGNI.</w:t>
-      </w:r>
-      <w:proofErr w:type="gramEnd"/>
+        <w:t>: Found by code review. App ops (available on many custom ROMs and rumored for future versions of stock android) revoking permissions from this app will cause it to fail every time. This defect cannot be reproduced on stock Android. It can be reproduced on emulator by not setting an SD card. This is low priority because it is not needed at the moment. YAGNI.</w:t>
+      </w:r>
     </w:p>
     <w:p>
       <w:pPr>
@@ -2684,21 +2577,12 @@
           <w:color w:val="000000" w:themeColor="text1"/>
         </w:rPr>
       </w:pPr>
-      <w:proofErr w:type="spellStart"/>
-      <w:r>
-        <w:rPr>
-          <w:b/>
-          <w:color w:val="000000" w:themeColor="text1"/>
-        </w:rPr>
-        <w:t>FileOperation.load</w:t>
-      </w:r>
-      <w:proofErr w:type="spellEnd"/>
-      <w:r>
-        <w:rPr>
-          <w:b/>
-          <w:color w:val="000000" w:themeColor="text1"/>
-        </w:rPr>
-        <w:t xml:space="preserve"> does not trim the white spaces and newline characters</w:t>
+      <w:r>
+        <w:rPr>
+          <w:b/>
+          <w:color w:val="000000" w:themeColor="text1"/>
+        </w:rPr>
+        <w:t>FileOperation.load does not trim the white spaces and newline characters</w:t>
       </w:r>
     </w:p>
     <w:p>
@@ -2787,38 +2671,8 @@
         <w:rPr>
           <w:color w:val="000000" w:themeColor="text1"/>
         </w:rPr>
-        <w:t xml:space="preserve">: Found by unit tests. </w:t>
-      </w:r>
-      <w:proofErr w:type="spellStart"/>
-      <w:proofErr w:type="gramStart"/>
-      <w:r>
-        <w:rPr>
-          <w:color w:val="000000" w:themeColor="text1"/>
-        </w:rPr>
-        <w:t>FileOperation.load</w:t>
-      </w:r>
-      <w:proofErr w:type="spellEnd"/>
-      <w:r>
-        <w:rPr>
-          <w:color w:val="000000" w:themeColor="text1"/>
-        </w:rPr>
-        <w:t>(</w:t>
-      </w:r>
-      <w:proofErr w:type="gramEnd"/>
-      <w:r>
-        <w:rPr>
-          <w:color w:val="000000" w:themeColor="text1"/>
-        </w:rPr>
-        <w:t xml:space="preserve">) always returns a string with a newline feed at the end. This caused test failures when the input string does not have a newline in the end. </w:t>
-      </w:r>
-      <w:proofErr w:type="gramStart"/>
-      <w:r>
-        <w:rPr>
-          <w:color w:val="000000" w:themeColor="text1"/>
-        </w:rPr>
-        <w:t>Fixed by trimming the string before return.</w:t>
-      </w:r>
-      <w:proofErr w:type="gramEnd"/>
+        <w:t>: Found by unit tests. FileOperation.load() always returns a string with a newline feed at the end. This caused test failures when the input string does not have a newline in the end. Fixed by trimming the string before return.</w:t>
+      </w:r>
     </w:p>
     <w:p>
       <w:pPr>
@@ -2844,23 +2698,7 @@
           <w:b/>
           <w:color w:val="000000" w:themeColor="text1"/>
         </w:rPr>
-        <w:t xml:space="preserve">Layout in </w:t>
-      </w:r>
-      <w:proofErr w:type="spellStart"/>
-      <w:r>
-        <w:rPr>
-          <w:b/>
-          <w:color w:val="000000" w:themeColor="text1"/>
-        </w:rPr>
-        <w:t>ViewSpeciesInfoActivity</w:t>
-      </w:r>
-      <w:proofErr w:type="spellEnd"/>
-      <w:r>
-        <w:rPr>
-          <w:b/>
-          <w:color w:val="000000" w:themeColor="text1"/>
-        </w:rPr>
-        <w:t xml:space="preserve"> cutting off information</w:t>
+        <w:t>Layout in ViewSpeciesInfoActivity cutting off information</w:t>
       </w:r>
     </w:p>
     <w:p>
@@ -3067,16 +2905,8 @@
         <w:rPr>
           <w:color w:val="000000" w:themeColor="text1"/>
         </w:rPr>
-        <w:t xml:space="preserve">: Found by running the app on emulator. Upon returning to main screen, the garden is reset. All changes made to the garden are discarded. </w:t>
-      </w:r>
-      <w:proofErr w:type="gramStart"/>
-      <w:r>
-        <w:rPr>
-          <w:color w:val="000000" w:themeColor="text1"/>
-        </w:rPr>
-        <w:t>Fixed by adding code to only load the garden once in main activity.</w:t>
-      </w:r>
-      <w:proofErr w:type="gramEnd"/>
+        <w:t>: Found by running the app on emulator. Upon returning to main screen, the garden is reset. All changes made to the garden are discarded. Fixed by adding code to only load the garden once in main activity.</w:t>
+      </w:r>
     </w:p>
     <w:p>
       <w:pPr>
@@ -3192,21 +3022,7 @@
         <w:rPr>
           <w:color w:val="000000" w:themeColor="text1"/>
         </w:rPr>
-        <w:t xml:space="preserve">: Found by minimizing the app when the app is in View Garden. </w:t>
-      </w:r>
-      <w:proofErr w:type="gramStart"/>
-      <w:r>
-        <w:rPr>
-          <w:color w:val="000000" w:themeColor="text1"/>
-        </w:rPr>
-        <w:t>Trying to bring the app back up causes the app to stop.</w:t>
-      </w:r>
-      <w:proofErr w:type="gramEnd"/>
-      <w:r>
-        <w:rPr>
-          <w:color w:val="000000" w:themeColor="text1"/>
-        </w:rPr>
-        <w:t xml:space="preserve"> Not fixed yet – cause of crash is unknown, may need some time to look into it.</w:t>
+        <w:t>: Found by minimizing the app when the app is in View Garden. Trying to bring the app back up causes the app to stop. Not fixed yet – cause of crash is unknown, may need some time to look into it.</w:t>
       </w:r>
     </w:p>
     <w:p>
@@ -3324,29 +3140,7 @@
         <w:rPr>
           <w:color w:val="000000" w:themeColor="text1"/>
         </w:rPr>
-        <w:t xml:space="preserve">: Found by code review. There is no test for loading garden from storage in main activity. Fixed by breaking </w:t>
-      </w:r>
-      <w:proofErr w:type="spellStart"/>
-      <w:proofErr w:type="gramStart"/>
-      <w:r>
-        <w:rPr>
-          <w:color w:val="000000" w:themeColor="text1"/>
-        </w:rPr>
-        <w:t>onCreate</w:t>
-      </w:r>
-      <w:proofErr w:type="spellEnd"/>
-      <w:r>
-        <w:rPr>
-          <w:color w:val="000000" w:themeColor="text1"/>
-        </w:rPr>
-        <w:t>(</w:t>
-      </w:r>
-      <w:proofErr w:type="gramEnd"/>
-      <w:r>
-        <w:rPr>
-          <w:color w:val="000000" w:themeColor="text1"/>
-        </w:rPr>
-        <w:t>) into small methods and adding tests for these.</w:t>
+        <w:t>: Found by code review. There is no test for loading garden from storage in main activity. Fixed by breaking onCreate() into small methods and adding tests for these.</w:t>
       </w:r>
     </w:p>
     <w:p>
@@ -3518,21 +3312,12 @@
           <w:color w:val="000000" w:themeColor="text1"/>
         </w:rPr>
       </w:pPr>
-      <w:proofErr w:type="spellStart"/>
-      <w:r>
-        <w:rPr>
-          <w:b/>
-          <w:color w:val="000000" w:themeColor="text1"/>
-        </w:rPr>
-        <w:t>Garden.getSpeciesInfo</w:t>
-      </w:r>
-      <w:proofErr w:type="spellEnd"/>
-      <w:r>
-        <w:rPr>
-          <w:b/>
-          <w:color w:val="000000" w:themeColor="text1"/>
-        </w:rPr>
-        <w:t xml:space="preserve"> returns a reference of the specie in garden</w:t>
+      <w:r>
+        <w:rPr>
+          <w:b/>
+          <w:color w:val="000000" w:themeColor="text1"/>
+        </w:rPr>
+        <w:t>Garden.getSpeciesInfo returns a reference of the specie in garden</w:t>
       </w:r>
     </w:p>
     <w:p>
@@ -3621,38 +3406,8 @@
         <w:rPr>
           <w:color w:val="000000" w:themeColor="text1"/>
         </w:rPr>
-        <w:t xml:space="preserve">: Found by code review. </w:t>
-      </w:r>
-      <w:proofErr w:type="spellStart"/>
-      <w:proofErr w:type="gramStart"/>
-      <w:r>
-        <w:rPr>
-          <w:color w:val="000000" w:themeColor="text1"/>
-        </w:rPr>
-        <w:t>getSpeciesInfo</w:t>
-      </w:r>
-      <w:proofErr w:type="spellEnd"/>
-      <w:r>
-        <w:rPr>
-          <w:color w:val="000000" w:themeColor="text1"/>
-        </w:rPr>
-        <w:t>(</w:t>
-      </w:r>
-      <w:proofErr w:type="gramEnd"/>
-      <w:r>
-        <w:rPr>
-          <w:color w:val="000000" w:themeColor="text1"/>
-        </w:rPr>
-        <w:t xml:space="preserve">) should return a pointer to the copy of the species found instead of the specie inside the garden. </w:t>
-      </w:r>
-      <w:proofErr w:type="gramStart"/>
-      <w:r>
-        <w:rPr>
-          <w:color w:val="000000" w:themeColor="text1"/>
-        </w:rPr>
-        <w:t>Fixed by changing the method and creating a clone of the object.</w:t>
-      </w:r>
-      <w:proofErr w:type="gramEnd"/>
+        <w:t>: Found by code review. getSpeciesInfo() should return a pointer to the copy of the species found instead of the specie inside the garden. Fixed by changing the method and creating a clone of the object.</w:t>
+      </w:r>
     </w:p>
     <w:p>
       <w:pPr>
@@ -3679,33 +3434,8 @@
           <w:b/>
           <w:color w:val="000000" w:themeColor="text1"/>
         </w:rPr>
-        <w:t xml:space="preserve">Garden serialize and </w:t>
-      </w:r>
-      <w:proofErr w:type="spellStart"/>
-      <w:r>
-        <w:rPr>
-          <w:b/>
-          <w:color w:val="000000" w:themeColor="text1"/>
-        </w:rPr>
-        <w:t>deserialize</w:t>
-      </w:r>
-      <w:proofErr w:type="spellEnd"/>
-      <w:r>
-        <w:rPr>
-          <w:b/>
-          <w:color w:val="000000" w:themeColor="text1"/>
-        </w:rPr>
-        <w:t xml:space="preserve"> has issues dealing with </w:t>
-      </w:r>
-      <w:proofErr w:type="spellStart"/>
-      <w:r>
-        <w:rPr>
-          <w:b/>
-          <w:color w:val="000000" w:themeColor="text1"/>
-        </w:rPr>
-        <w:t>datetime</w:t>
-      </w:r>
-      <w:proofErr w:type="spellEnd"/>
+        <w:t>Garden serialize and deserialize has issues dealing with datetime</w:t>
+      </w:r>
     </w:p>
     <w:p>
       <w:pPr>
@@ -3793,43 +3523,7 @@
         <w:rPr>
           <w:color w:val="000000" w:themeColor="text1"/>
         </w:rPr>
-        <w:t xml:space="preserve">: Found by unit tests and code review. </w:t>
-      </w:r>
-      <w:proofErr w:type="spellStart"/>
-      <w:proofErr w:type="gramStart"/>
-      <w:r>
-        <w:rPr>
-          <w:color w:val="000000" w:themeColor="text1"/>
-        </w:rPr>
-        <w:t>Garden.gardenToString</w:t>
-      </w:r>
-      <w:proofErr w:type="spellEnd"/>
-      <w:r>
-        <w:rPr>
-          <w:color w:val="000000" w:themeColor="text1"/>
-        </w:rPr>
-        <w:t>(</w:t>
-      </w:r>
-      <w:proofErr w:type="gramEnd"/>
-      <w:r>
-        <w:rPr>
-          <w:color w:val="000000" w:themeColor="text1"/>
-        </w:rPr>
-        <w:t xml:space="preserve">) uses 24-hour date time format but </w:t>
-      </w:r>
-      <w:proofErr w:type="spellStart"/>
-      <w:r>
-        <w:rPr>
-          <w:color w:val="000000" w:themeColor="text1"/>
-        </w:rPr>
-        <w:t>Garden.stringToGarden</w:t>
-      </w:r>
-      <w:proofErr w:type="spellEnd"/>
-      <w:r>
-        <w:rPr>
-          <w:color w:val="000000" w:themeColor="text1"/>
-        </w:rPr>
-        <w:t>() uses 12-hour date time format.</w:t>
+        <w:t>: Found by unit tests and code review. Garden.gardenToString() uses 24-hour date time format but Garden.stringToGarden() uses 12-hour date time format.</w:t>
       </w:r>
     </w:p>
     <w:p>
@@ -3968,37 +3662,12 @@
           <w:color w:val="000000" w:themeColor="text1"/>
         </w:rPr>
       </w:pPr>
-      <w:proofErr w:type="spellStart"/>
-      <w:r>
-        <w:rPr>
-          <w:b/>
-          <w:color w:val="000000" w:themeColor="text1"/>
-        </w:rPr>
-        <w:t>Garden.getSpeciesInfo</w:t>
-      </w:r>
-      <w:proofErr w:type="spellEnd"/>
-      <w:r>
-        <w:rPr>
-          <w:b/>
-          <w:color w:val="000000" w:themeColor="text1"/>
-        </w:rPr>
-        <w:t xml:space="preserve"> throws a </w:t>
-      </w:r>
-      <w:proofErr w:type="spellStart"/>
-      <w:r>
-        <w:rPr>
-          <w:b/>
-          <w:color w:val="000000" w:themeColor="text1"/>
-        </w:rPr>
-        <w:t>NullPointerException</w:t>
-      </w:r>
-      <w:proofErr w:type="spellEnd"/>
-      <w:r>
-        <w:rPr>
-          <w:b/>
-          <w:color w:val="000000" w:themeColor="text1"/>
-        </w:rPr>
-        <w:t xml:space="preserve"> when the species to be returned has a null plant date or prune date</w:t>
+      <w:r>
+        <w:rPr>
+          <w:b/>
+          <w:color w:val="000000" w:themeColor="text1"/>
+        </w:rPr>
+        <w:t>Garden.getSpeciesInfo throws a NullPointerException when the species to be returned has a null plant date or prune date</w:t>
       </w:r>
     </w:p>
     <w:p>
@@ -4087,16 +3756,8 @@
         <w:rPr>
           <w:color w:val="000000" w:themeColor="text1"/>
         </w:rPr>
-        <w:t xml:space="preserve">: Found by unit tests. The method is supposed to return a copy of the species with the specified name. It throws a null pointer exception when plant date or prune date of such species is null. </w:t>
-      </w:r>
-      <w:proofErr w:type="gramStart"/>
-      <w:r>
-        <w:rPr>
-          <w:color w:val="000000" w:themeColor="text1"/>
-        </w:rPr>
-        <w:t>Fixed by modifying the code in the method to check for null conditions.</w:t>
-      </w:r>
-      <w:proofErr w:type="gramEnd"/>
+        <w:t>: Found by unit tests. The method is supposed to return a copy of the species with the specified name. It throws a null pointer exception when plant date or prune date of such species is null. Fixed by modifying the code in the method to check for null conditions.</w:t>
+      </w:r>
     </w:p>
     <w:p>
       <w:pPr>
@@ -4240,7 +3901,7 @@
           <w:rPr>
             <w:noProof/>
           </w:rPr>
-          <w:t>12</w:t>
+          <w:t>2</w:t>
         </w:r>
         <w:r>
           <w:rPr>
@@ -5821,7 +5482,7 @@
 </file>
 
 <file path=customXml/itemProps1.xml><?xml version="1.0" encoding="utf-8"?>
-<ds:datastoreItem xmlns:ds="http://schemas.openxmlformats.org/officeDocument/2006/customXml" ds:itemID="{9ED6C9E8-285D-4127-AED3-6F1B8CEB6970}">
+<ds:datastoreItem xmlns:ds="http://schemas.openxmlformats.org/officeDocument/2006/customXml" ds:itemID="{DD3106A7-A938-45CB-9C1D-8F23D990DCAC}">
   <ds:schemaRefs>
     <ds:schemaRef ds:uri="http://schemas.openxmlformats.org/officeDocument/2006/bibliography"/>
   </ds:schemaRefs>

</xml_diff>